<commit_message>
Spring cloud bus demo for learning not business.
</commit_message>
<xml_diff>
--- a/Spring Cloud Bus.docx
+++ b/Spring Cloud Bus.docx
@@ -37,6 +37,7 @@
     <w:p>
       <w:pPr>
         <w:numPr>
+          <w:ilvl w:val="0"/>
           <w:numId w:val="0"/>
         </w:numPr>
         <w:rPr>
@@ -94,6 +95,7 @@
     <w:p>
       <w:pPr>
         <w:numPr>
+          <w:ilvl w:val="0"/>
           <w:numId w:val="0"/>
         </w:numPr>
         <w:rPr>
@@ -113,13 +115,13 @@
         <w:ind w:firstLine="420" w:firstLineChars="0"/>
       </w:pPr>
       <w:r>
-        <w:t>Spring Cloud Bus</w:t>
-      </w:r>
-      <w:r>
-        <w:t>使用轻量级的消息代理（例如RabbitMQ、Kafka等）</w:t>
-      </w:r>
-      <w:r>
-        <w:t>，因此具备了消息代理的意义。</w:t>
+        <w:t>Spring Cloud Bus使用轻量级的消息代理（例如RabbitMQ、Kafka等），因此具备了消息代理的</w:t>
+      </w:r>
+      <w:r>
+        <w:t>特性</w:t>
+      </w:r>
+      <w:r>
+        <w:t>。</w:t>
       </w:r>
     </w:p>
     <w:p>
@@ -141,6 +143,7 @@
     <w:p>
       <w:pPr>
         <w:numPr>
+          <w:ilvl w:val="0"/>
           <w:numId w:val="0"/>
         </w:numPr>
         <w:ind w:left="420" w:leftChars="0" w:firstLine="420" w:firstLineChars="0"/>
@@ -152,6 +155,7 @@
     <w:p>
       <w:pPr>
         <w:numPr>
+          <w:ilvl w:val="0"/>
           <w:numId w:val="0"/>
         </w:numPr>
         <w:ind w:left="420" w:leftChars="0" w:firstLine="420" w:firstLineChars="0"/>
@@ -167,14 +171,23 @@
           <w:numId w:val="2"/>
         </w:numPr>
         <w:ind w:left="845" w:leftChars="0" w:hanging="425" w:firstLineChars="0"/>
-      </w:pPr>
-      <w:r>
+        <w:rPr>
+          <w:b/>
+          <w:bCs/>
+        </w:rPr>
+      </w:pPr>
+      <w:r>
+        <w:rPr>
+          <w:b/>
+          <w:bCs/>
+        </w:rPr>
         <w:t>生产者与消费者解耦</w:t>
       </w:r>
     </w:p>
     <w:p>
       <w:pPr>
         <w:numPr>
+          <w:ilvl w:val="0"/>
           <w:numId w:val="0"/>
         </w:numPr>
         <w:ind w:left="420" w:leftChars="0" w:firstLine="420" w:firstLineChars="0"/>
@@ -190,14 +203,23 @@
           <w:numId w:val="2"/>
         </w:numPr>
         <w:ind w:left="845" w:leftChars="0" w:hanging="425" w:firstLineChars="0"/>
-      </w:pPr>
-      <w:r>
+        <w:rPr>
+          <w:b/>
+          <w:bCs/>
+        </w:rPr>
+      </w:pPr>
+      <w:r>
+        <w:rPr>
+          <w:b/>
+          <w:bCs/>
+        </w:rPr>
         <w:t>故障率低</w:t>
       </w:r>
     </w:p>
     <w:p>
       <w:pPr>
         <w:numPr>
+          <w:ilvl w:val="0"/>
           <w:numId w:val="0"/>
         </w:numPr>
         <w:ind w:left="420" w:leftChars="0" w:firstLine="420" w:firstLineChars="0"/>
@@ -209,6 +231,7 @@
     <w:p>
       <w:pPr>
         <w:numPr>
+          <w:ilvl w:val="0"/>
           <w:numId w:val="0"/>
         </w:numPr>
         <w:ind w:left="420" w:leftChars="0" w:firstLine="420" w:firstLineChars="0"/>
@@ -220,6 +243,7 @@
     <w:p>
       <w:pPr>
         <w:numPr>
+          <w:ilvl w:val="0"/>
           <w:numId w:val="0"/>
         </w:numPr>
         <w:ind w:left="420" w:leftChars="0" w:firstLine="420" w:firstLineChars="0"/>
@@ -251,6 +275,7 @@
     <w:p>
       <w:pPr>
         <w:numPr>
+          <w:ilvl w:val="0"/>
           <w:numId w:val="0"/>
         </w:numPr>
         <w:rPr>
@@ -284,17 +309,40 @@
     <w:p>
       <w:pPr>
         <w:numPr>
-          <w:numId w:val="0"/>
-        </w:numPr>
-        <w:ind w:left="420" w:leftChars="0" w:firstLine="420" w:firstLineChars="0"/>
-      </w:pPr>
-      <w:r>
-        <w:t>下面例子让Spring Cloud Bus使用RabbitMQ实现消息总线，更新各个微服务节点Redis端口配置。</w:t>
-      </w:r>
-    </w:p>
-    <w:p>
-      <w:pPr>
-        <w:numPr>
+          <w:ilvl w:val="0"/>
+          <w:numId w:val="0"/>
+        </w:numPr>
+        <w:ind w:left="420" w:leftChars="0" w:firstLine="420" w:firstLineChars="0"/>
+      </w:pPr>
+      <w:r>
+        <w:t>下面举例说明如何实现消息总线。</w:t>
+      </w:r>
+    </w:p>
+    <w:p>
+      <w:pPr>
+        <w:numPr>
+          <w:ilvl w:val="0"/>
+          <w:numId w:val="0"/>
+        </w:numPr>
+        <w:ind w:left="420" w:leftChars="0" w:firstLine="420" w:firstLineChars="0"/>
+      </w:pPr>
+      <w:r>
+        <w:t>本例</w:t>
+      </w:r>
+      <w:r>
+        <w:t>使用RabbitMQ实现Spring Cloud Bus消息总线，更新各个微服务节点配置</w:t>
+      </w:r>
+      <w:r>
+        <w:t>刷新功能</w:t>
+      </w:r>
+      <w:r>
+        <w:t>。</w:t>
+      </w:r>
+    </w:p>
+    <w:p>
+      <w:pPr>
+        <w:numPr>
+          <w:ilvl w:val="0"/>
           <w:numId w:val="0"/>
         </w:numPr>
         <w:ind w:left="420" w:leftChars="0" w:firstLine="420" w:firstLineChars="0"/>
@@ -306,6 +354,7 @@
     <w:p>
       <w:pPr>
         <w:numPr>
+          <w:ilvl w:val="0"/>
           <w:numId w:val="0"/>
         </w:numPr>
         <w:ind w:left="420" w:leftChars="0" w:firstLine="420" w:firstLineChars="0"/>
@@ -314,9 +363,9 @@
       <w:r>
         <w:drawing>
           <wp:inline distT="0" distB="0" distL="114300" distR="114300">
-            <wp:extent cx="2295525" cy="1967865"/>
-            <wp:effectExtent l="0" t="0" r="15875" b="13335"/>
-            <wp:docPr id="1" name="图片 1" descr="structure"/>
+            <wp:extent cx="3440430" cy="2136775"/>
+            <wp:effectExtent l="0" t="0" r="13970" b="22225"/>
+            <wp:docPr id="4" name="图片 4" descr="structure"/>
             <wp:cNvGraphicFramePr>
               <a:graphicFrameLocks xmlns:a="http://schemas.openxmlformats.org/drawingml/2006/main" noChangeAspect="1"/>
             </wp:cNvGraphicFramePr>
@@ -324,7 +373,7 @@
               <a:graphicData uri="http://schemas.openxmlformats.org/drawingml/2006/picture">
                 <pic:pic xmlns:pic="http://schemas.openxmlformats.org/drawingml/2006/picture">
                   <pic:nvPicPr>
-                    <pic:cNvPr id="1" name="图片 1" descr="structure"/>
+                    <pic:cNvPr id="4" name="图片 4" descr="structure"/>
                     <pic:cNvPicPr>
                       <a:picLocks noChangeAspect="1"/>
                     </pic:cNvPicPr>
@@ -338,7 +387,7 @@
                   <pic:spPr>
                     <a:xfrm>
                       <a:off x="0" y="0"/>
-                      <a:ext cx="2295525" cy="1967865"/>
+                      <a:ext cx="3440430" cy="2136775"/>
                     </a:xfrm>
                     <a:prstGeom prst="rect">
                       <a:avLst/>
@@ -354,25 +403,39 @@
     <w:p>
       <w:pPr>
         <w:numPr>
+          <w:ilvl w:val="0"/>
           <w:numId w:val="0"/>
         </w:numPr>
         <w:ind w:left="420" w:leftChars="0" w:firstLine="420" w:firstLineChars="0"/>
         <w:jc w:val="both"/>
       </w:pPr>
       <w:r>
-        <w:t>本例采用maven作为项目依赖管理工具，使用父pom的方式统一管理Spring Boot和Spring Cloud的版本，降低项目维护成本；同时，在未来，可以将父pom项目，抽象成一个maven的dependence配置，发布在自己或公司的maven仓库中，统一版本管理的同时，简化各个分布式系统的配置。</w:t>
-      </w:r>
-    </w:p>
-    <w:p>
-      <w:pPr>
-        <w:numPr>
+        <w:t>本例</w:t>
+      </w:r>
+      <w:r>
+        <w:t>采用maven作为项目依赖管理工具，使用父pom的方式统一管理Spring Boot和Spring Cloud的版本，降低项目维护成本；同时，在未来，可以将父pom项目，抽象成一个maven的dependence配置，发布在自己或公司的maven仓库中，统一版本管理的同时，简化各个分布式系统的配置。</w:t>
+      </w:r>
+    </w:p>
+    <w:p>
+      <w:pPr>
+        <w:numPr>
+          <w:ilvl w:val="0"/>
           <w:numId w:val="0"/>
         </w:numPr>
         <w:ind w:left="420" w:leftChars="0" w:firstLine="420" w:firstLineChars="0"/>
         <w:jc w:val="both"/>
       </w:pPr>
       <w:r>
-        <w:t>项目有三个module，分别是eureka-server/config-server/config-client。</w:t>
+        <w:t>项目有</w:t>
+      </w:r>
+      <w:r>
+        <w:t>4</w:t>
+      </w:r>
+      <w:r>
+        <w:t>个module</w:t>
+      </w:r>
+      <w:r>
+        <w:t>：</w:t>
       </w:r>
     </w:p>
     <w:p>
@@ -411,7 +474,32 @@
         <w:jc w:val="both"/>
       </w:pPr>
       <w:r>
-        <w:t>config-client模拟分布式系统中需要读取配置的节点。</w:t>
+        <w:t>buy_service</w:t>
+      </w:r>
+      <w:r>
+        <w:t>分布式系统中需要读取配置的</w:t>
+      </w:r>
+      <w:r>
+        <w:t>服务</w:t>
+      </w:r>
+      <w:r>
+        <w:t>节点。</w:t>
+      </w:r>
+    </w:p>
+    <w:p>
+      <w:pPr>
+        <w:numPr>
+          <w:ilvl w:val="0"/>
+          <w:numId w:val="4"/>
+        </w:numPr>
+        <w:ind w:left="1265" w:leftChars="0" w:hanging="425" w:firstLineChars="0"/>
+        <w:jc w:val="both"/>
+      </w:pPr>
+      <w:r>
+        <w:t>pay_service</w:t>
+      </w:r>
+      <w:r>
+        <w:t>分布式系统中需要读取配置的服务节点。</w:t>
       </w:r>
     </w:p>
     <w:p>
@@ -432,7 +520,7 @@
     </w:p>
     <w:p>
       <w:pPr>
-        <w:pStyle w:val="7"/>
+        <w:pStyle w:val="8"/>
         <w:keepNext w:val="0"/>
         <w:keepLines w:val="0"/>
         <w:widowControl/>
@@ -479,7 +567,7 @@
     </w:p>
     <w:p>
       <w:pPr>
-        <w:pStyle w:val="7"/>
+        <w:pStyle w:val="8"/>
         <w:keepNext w:val="0"/>
         <w:keepLines w:val="0"/>
         <w:widowControl/>
@@ -526,7 +614,7 @@
     </w:p>
     <w:p>
       <w:pPr>
-        <w:pStyle w:val="7"/>
+        <w:pStyle w:val="8"/>
         <w:keepNext w:val="0"/>
         <w:keepLines w:val="0"/>
         <w:widowControl/>
@@ -573,7 +661,7 @@
     </w:p>
     <w:p>
       <w:pPr>
-        <w:pStyle w:val="7"/>
+        <w:pStyle w:val="8"/>
         <w:keepNext w:val="0"/>
         <w:keepLines w:val="0"/>
         <w:widowControl/>
@@ -597,8 +685,1864 @@
         </w:rPr>
         <w:t>Rabbit MQ : 3.7.9</w:t>
       </w:r>
+    </w:p>
+    <w:p>
+      <w:pPr>
+        <w:numPr>
+          <w:ilvl w:val="0"/>
+          <w:numId w:val="3"/>
+        </w:numPr>
+        <w:ind w:left="845" w:leftChars="0" w:hanging="425" w:firstLineChars="0"/>
+      </w:pPr>
+      <w:r>
+        <w:t>实现步骤</w:t>
+      </w:r>
+    </w:p>
+    <w:p>
+      <w:pPr>
+        <w:numPr>
+          <w:numId w:val="0"/>
+        </w:numPr>
+        <w:ind w:left="420" w:leftChars="0" w:firstLine="420" w:firstLineChars="0"/>
+      </w:pPr>
+      <w:r>
+        <w:t>本例需要先安装Rabbit MQ，请到Rabbit MQ官网</w:t>
+      </w:r>
+      <w:r>
+        <w:rPr>
+          <w:rFonts w:hint="eastAsia"/>
+        </w:rPr>
+        <w:t>http://www.rabbitmq.com/</w:t>
+      </w:r>
+      <w:r>
+        <w:rPr>
+          <w:rFonts w:hint="default"/>
+        </w:rPr>
+        <w:t>下</w:t>
+      </w:r>
+      <w:r>
+        <w:rPr>
+          <w:rFonts w:hint="default"/>
+        </w:rPr>
+        <w:tab/>
+        <w:t>载安装。</w:t>
+      </w:r>
+    </w:p>
+    <w:p>
+      <w:pPr>
+        <w:numPr>
+          <w:numId w:val="0"/>
+        </w:numPr>
+        <w:ind w:left="420" w:leftChars="0" w:firstLine="420" w:firstLineChars="0"/>
+      </w:pPr>
+      <w:r>
+        <w:t>在Github上创建一个repository，并新建两个配置文件，如下图：</w:t>
+      </w:r>
+    </w:p>
+    <w:p>
+      <w:pPr>
+        <w:numPr>
+          <w:numId w:val="0"/>
+        </w:numPr>
+        <w:ind w:left="420" w:leftChars="0" w:firstLine="420" w:firstLineChars="0"/>
+      </w:pPr>
+      <w:r>
+        <w:drawing>
+          <wp:inline distT="0" distB="0" distL="114300" distR="114300">
+            <wp:extent cx="5270500" cy="2402205"/>
+            <wp:effectExtent l="0" t="0" r="12700" b="10795"/>
+            <wp:docPr id="3" name="图片 3" descr="git"/>
+            <wp:cNvGraphicFramePr>
+              <a:graphicFrameLocks xmlns:a="http://schemas.openxmlformats.org/drawingml/2006/main" noChangeAspect="1"/>
+            </wp:cNvGraphicFramePr>
+            <a:graphic xmlns:a="http://schemas.openxmlformats.org/drawingml/2006/main">
+              <a:graphicData uri="http://schemas.openxmlformats.org/drawingml/2006/picture">
+                <pic:pic xmlns:pic="http://schemas.openxmlformats.org/drawingml/2006/picture">
+                  <pic:nvPicPr>
+                    <pic:cNvPr id="3" name="图片 3" descr="git"/>
+                    <pic:cNvPicPr>
+                      <a:picLocks noChangeAspect="1"/>
+                    </pic:cNvPicPr>
+                  </pic:nvPicPr>
+                  <pic:blipFill>
+                    <a:blip r:embed="rId5"/>
+                    <a:stretch>
+                      <a:fillRect/>
+                    </a:stretch>
+                  </pic:blipFill>
+                  <pic:spPr>
+                    <a:xfrm>
+                      <a:off x="0" y="0"/>
+                      <a:ext cx="5270500" cy="2402205"/>
+                    </a:xfrm>
+                    <a:prstGeom prst="rect">
+                      <a:avLst/>
+                    </a:prstGeom>
+                  </pic:spPr>
+                </pic:pic>
+              </a:graphicData>
+            </a:graphic>
+          </wp:inline>
+        </w:drawing>
+      </w:r>
+    </w:p>
+    <w:p>
+      <w:pPr>
+        <w:numPr>
+          <w:numId w:val="0"/>
+        </w:numPr>
+        <w:ind w:left="420" w:leftChars="0" w:firstLine="420" w:firstLineChars="0"/>
+      </w:pPr>
+      <w:r>
+        <w:t>如上图所示，两个配置文件中代码如下：</w:t>
+      </w:r>
+    </w:p>
+    <w:p>
+      <w:pPr>
+        <w:numPr>
+          <w:numId w:val="0"/>
+        </w:numPr>
+        <w:ind w:left="420" w:leftChars="0" w:firstLine="420" w:firstLineChars="0"/>
+      </w:pPr>
+      <w:r>
+        <w:t>buy_service-dev.yml中的代码如下：</w:t>
+      </w:r>
+    </w:p>
+    <w:p>
+      <w:pPr>
+        <w:numPr>
+          <w:numId w:val="0"/>
+        </w:numPr>
+        <w:ind w:left="420" w:leftChars="0" w:firstLine="420" w:firstLineChars="0"/>
+        <w:rPr>
+          <w:rFonts w:hint="eastAsia"/>
+        </w:rPr>
+      </w:pPr>
+      <w:r>
+        <w:rPr>
+          <w:rFonts w:hint="eastAsia"/>
+        </w:rPr>
+        <w:t>spring:</w:t>
+      </w:r>
+    </w:p>
+    <w:p>
+      <w:pPr>
+        <w:numPr>
+          <w:numId w:val="0"/>
+        </w:numPr>
+        <w:ind w:left="420" w:leftChars="0" w:firstLine="420" w:firstLineChars="0"/>
+        <w:rPr>
+          <w:rFonts w:hint="eastAsia"/>
+        </w:rPr>
+      </w:pPr>
+      <w:r>
+        <w:rPr>
+          <w:rFonts w:hint="eastAsia"/>
+        </w:rPr>
+        <w:t xml:space="preserve">  redis:</w:t>
+      </w:r>
+    </w:p>
+    <w:p>
+      <w:pPr>
+        <w:numPr>
+          <w:numId w:val="0"/>
+        </w:numPr>
+        <w:ind w:left="420" w:leftChars="0" w:firstLine="420" w:firstLineChars="0"/>
+      </w:pPr>
+      <w:r>
+        <w:rPr>
+          <w:rFonts w:hint="eastAsia"/>
+        </w:rPr>
+        <w:t xml:space="preserve">    port: 909</w:t>
+      </w:r>
+      <w:r>
+        <w:rPr>
+          <w:rFonts w:hint="default"/>
+        </w:rPr>
+        <w:t>0</w:t>
+      </w:r>
+    </w:p>
+    <w:p>
+      <w:pPr>
+        <w:numPr>
+          <w:numId w:val="0"/>
+        </w:numPr>
+        <w:ind w:left="420" w:leftChars="0" w:firstLine="420" w:firstLineChars="0"/>
+      </w:pPr>
+      <w:r>
+        <w:t>pay_service-dev.yml中的代码如下：</w:t>
+      </w:r>
+    </w:p>
+    <w:p>
+      <w:pPr>
+        <w:numPr>
+          <w:numId w:val="0"/>
+        </w:numPr>
+        <w:ind w:left="420" w:leftChars="0" w:firstLine="420" w:firstLineChars="0"/>
+        <w:rPr>
+          <w:rFonts w:hint="eastAsia"/>
+        </w:rPr>
+      </w:pPr>
+      <w:r>
+        <w:rPr>
+          <w:rFonts w:hint="eastAsia"/>
+        </w:rPr>
+        <w:t>spring:</w:t>
+      </w:r>
+    </w:p>
+    <w:p>
+      <w:pPr>
+        <w:numPr>
+          <w:numId w:val="0"/>
+        </w:numPr>
+        <w:ind w:left="420" w:leftChars="0" w:firstLine="420" w:firstLineChars="0"/>
+        <w:rPr>
+          <w:rFonts w:hint="eastAsia"/>
+        </w:rPr>
+      </w:pPr>
+      <w:r>
+        <w:rPr>
+          <w:rFonts w:hint="eastAsia"/>
+        </w:rPr>
+        <w:t xml:space="preserve">  redis:</w:t>
+      </w:r>
+    </w:p>
+    <w:p>
+      <w:pPr>
+        <w:numPr>
+          <w:numId w:val="0"/>
+        </w:numPr>
+        <w:ind w:left="420" w:leftChars="0" w:firstLine="420" w:firstLineChars="0"/>
+        <w:rPr>
+          <w:rFonts w:hint="eastAsia"/>
+        </w:rPr>
+      </w:pPr>
+      <w:r>
+        <w:rPr>
+          <w:rFonts w:hint="eastAsia"/>
+        </w:rPr>
+        <w:t xml:space="preserve">    port: 9091</w:t>
+      </w:r>
+    </w:p>
+    <w:p>
+      <w:pPr>
+        <w:numPr>
+          <w:numId w:val="0"/>
+        </w:numPr>
+        <w:ind w:left="420" w:leftChars="0" w:firstLine="420" w:firstLineChars="0"/>
+        <w:rPr>
+          <w:rFonts w:hint="default"/>
+        </w:rPr>
+      </w:pPr>
+      <w:r>
+        <w:rPr>
+          <w:rFonts w:hint="default"/>
+        </w:rPr>
+        <w:t>创建maven项目，pom文件如下：</w:t>
+      </w:r>
+    </w:p>
+    <w:p>
+      <w:pPr>
+        <w:numPr>
+          <w:numId w:val="0"/>
+        </w:numPr>
+        <w:ind w:left="420" w:leftChars="0" w:firstLine="420" w:firstLineChars="0"/>
+        <w:rPr>
+          <w:rFonts w:hint="eastAsia"/>
+        </w:rPr>
+      </w:pPr>
+    </w:p>
+    <w:p>
+      <w:pPr>
+        <w:numPr>
+          <w:numId w:val="0"/>
+        </w:numPr>
+        <w:ind w:left="420" w:leftChars="0" w:firstLine="420" w:firstLineChars="0"/>
+        <w:rPr>
+          <w:rFonts w:hint="default"/>
+        </w:rPr>
+      </w:pPr>
+      <w:r>
+        <w:rPr>
+          <w:rFonts w:hint="default"/>
+        </w:rPr>
+        <w:t>右键项目，添加模块eureka-server，pom文件如下：</w:t>
+      </w:r>
+    </w:p>
+    <w:p>
+      <w:pPr>
+        <w:numPr>
+          <w:numId w:val="0"/>
+        </w:numPr>
+        <w:ind w:left="420" w:leftChars="0" w:firstLine="420" w:firstLineChars="0"/>
+        <w:rPr>
+          <w:rFonts w:hint="default"/>
+        </w:rPr>
+      </w:pPr>
+    </w:p>
+    <w:p>
+      <w:pPr>
+        <w:numPr>
+          <w:numId w:val="0"/>
+        </w:numPr>
+        <w:ind w:left="420" w:leftChars="0" w:firstLine="420" w:firstLineChars="0"/>
+        <w:rPr>
+          <w:rFonts w:hint="default"/>
+        </w:rPr>
+      </w:pPr>
+      <w:r>
+        <w:rPr>
+          <w:rFonts w:hint="default"/>
+        </w:rPr>
+        <w:t>在eureka-server项目启动类上添加@EnableEurekaServer注解</w:t>
+      </w:r>
+    </w:p>
+    <w:p>
+      <w:pPr>
+        <w:numPr>
+          <w:numId w:val="0"/>
+        </w:numPr>
+        <w:ind w:left="420" w:leftChars="0" w:firstLine="420" w:firstLineChars="0"/>
+        <w:rPr>
+          <w:rFonts w:hint="default"/>
+        </w:rPr>
+      </w:pPr>
+      <w:r>
+        <w:rPr>
+          <w:rFonts w:hint="default"/>
+        </w:rPr>
+        <w:t>在eureka-server配置文件application.yml中添加如下代码：</w:t>
+      </w:r>
+    </w:p>
+    <w:p>
+      <w:pPr>
+        <w:numPr>
+          <w:numId w:val="0"/>
+        </w:numPr>
+        <w:ind w:left="420" w:leftChars="0" w:firstLine="420" w:firstLineChars="0"/>
+        <w:rPr>
+          <w:rFonts w:hint="eastAsia"/>
+        </w:rPr>
+      </w:pPr>
+      <w:r>
+        <w:rPr>
+          <w:rFonts w:hint="eastAsia"/>
+        </w:rPr>
+        <w:t>server:</w:t>
+      </w:r>
+    </w:p>
+    <w:p>
+      <w:pPr>
+        <w:numPr>
+          <w:numId w:val="0"/>
+        </w:numPr>
+        <w:ind w:left="420" w:leftChars="0" w:firstLine="420" w:firstLineChars="0"/>
+        <w:rPr>
+          <w:rFonts w:hint="eastAsia"/>
+        </w:rPr>
+      </w:pPr>
+      <w:r>
+        <w:rPr>
+          <w:rFonts w:hint="eastAsia"/>
+        </w:rPr>
+        <w:t xml:space="preserve">  port: 8889</w:t>
+      </w:r>
+    </w:p>
+    <w:p>
+      <w:pPr>
+        <w:numPr>
+          <w:numId w:val="0"/>
+        </w:numPr>
+        <w:ind w:left="420" w:leftChars="0" w:firstLine="420" w:firstLineChars="0"/>
+        <w:rPr>
+          <w:rFonts w:hint="eastAsia"/>
+        </w:rPr>
+      </w:pPr>
+      <w:r>
+        <w:rPr>
+          <w:rFonts w:hint="eastAsia"/>
+        </w:rPr>
+        <w:t>eureka:</w:t>
+      </w:r>
+    </w:p>
+    <w:p>
+      <w:pPr>
+        <w:numPr>
+          <w:numId w:val="0"/>
+        </w:numPr>
+        <w:ind w:left="420" w:leftChars="0" w:firstLine="420" w:firstLineChars="0"/>
+        <w:rPr>
+          <w:rFonts w:hint="eastAsia"/>
+        </w:rPr>
+      </w:pPr>
+      <w:r>
+        <w:rPr>
+          <w:rFonts w:hint="eastAsia"/>
+        </w:rPr>
+        <w:t xml:space="preserve">  instance:</w:t>
+      </w:r>
+    </w:p>
+    <w:p>
+      <w:pPr>
+        <w:numPr>
+          <w:numId w:val="0"/>
+        </w:numPr>
+        <w:ind w:left="420" w:leftChars="0" w:firstLine="420" w:firstLineChars="0"/>
+        <w:rPr>
+          <w:rFonts w:hint="eastAsia"/>
+        </w:rPr>
+      </w:pPr>
+      <w:r>
+        <w:rPr>
+          <w:rFonts w:hint="eastAsia"/>
+        </w:rPr>
+        <w:t xml:space="preserve">    hostname: localhost</w:t>
+      </w:r>
+    </w:p>
+    <w:p>
+      <w:pPr>
+        <w:numPr>
+          <w:numId w:val="0"/>
+        </w:numPr>
+        <w:ind w:left="420" w:leftChars="0" w:firstLine="420" w:firstLineChars="0"/>
+        <w:rPr>
+          <w:rFonts w:hint="eastAsia"/>
+        </w:rPr>
+      </w:pPr>
+      <w:r>
+        <w:rPr>
+          <w:rFonts w:hint="eastAsia"/>
+        </w:rPr>
+        <w:t xml:space="preserve">  client:</w:t>
+      </w:r>
+    </w:p>
+    <w:p>
+      <w:pPr>
+        <w:numPr>
+          <w:numId w:val="0"/>
+        </w:numPr>
+        <w:ind w:left="420" w:leftChars="0" w:firstLine="420" w:firstLineChars="0"/>
+        <w:rPr>
+          <w:rFonts w:hint="eastAsia"/>
+        </w:rPr>
+      </w:pPr>
+      <w:r>
+        <w:rPr>
+          <w:rFonts w:hint="eastAsia"/>
+        </w:rPr>
+        <w:t xml:space="preserve">    registerWithEureka: false</w:t>
+      </w:r>
+    </w:p>
+    <w:p>
+      <w:pPr>
+        <w:numPr>
+          <w:numId w:val="0"/>
+        </w:numPr>
+        <w:ind w:left="420" w:leftChars="0" w:firstLine="420" w:firstLineChars="0"/>
+        <w:rPr>
+          <w:rFonts w:hint="eastAsia"/>
+        </w:rPr>
+      </w:pPr>
+      <w:r>
+        <w:rPr>
+          <w:rFonts w:hint="eastAsia"/>
+        </w:rPr>
+        <w:t xml:space="preserve">    fetchRegistry: false</w:t>
+      </w:r>
+    </w:p>
+    <w:p>
+      <w:pPr>
+        <w:numPr>
+          <w:numId w:val="0"/>
+        </w:numPr>
+        <w:ind w:left="420" w:leftChars="0" w:firstLine="420" w:firstLineChars="0"/>
+        <w:rPr>
+          <w:rFonts w:hint="eastAsia"/>
+        </w:rPr>
+      </w:pPr>
+      <w:r>
+        <w:rPr>
+          <w:rFonts w:hint="eastAsia"/>
+        </w:rPr>
+        <w:t xml:space="preserve">    serviceUrl:</w:t>
+      </w:r>
+    </w:p>
+    <w:p>
+      <w:pPr>
+        <w:numPr>
+          <w:numId w:val="0"/>
+        </w:numPr>
+        <w:ind w:left="420" w:leftChars="0" w:firstLine="420" w:firstLineChars="0"/>
+        <w:rPr>
+          <w:rFonts w:hint="eastAsia"/>
+        </w:rPr>
+      </w:pPr>
+      <w:r>
+        <w:rPr>
+          <w:rFonts w:hint="eastAsia"/>
+        </w:rPr>
+        <w:t xml:space="preserve">      defaultZone: </w:t>
+      </w:r>
+      <w:r>
+        <w:rPr>
+          <w:rFonts w:hint="eastAsia"/>
+        </w:rPr>
+        <w:fldChar w:fldCharType="begin"/>
+      </w:r>
+      <w:r>
+        <w:rPr>
+          <w:rFonts w:hint="eastAsia"/>
+        </w:rPr>
+        <w:instrText xml:space="preserve"> HYPERLINK "http://${eureka.instance.hostname}:${server.port}/eureka/" </w:instrText>
+      </w:r>
+      <w:r>
+        <w:rPr>
+          <w:rFonts w:hint="eastAsia"/>
+        </w:rPr>
+        <w:fldChar w:fldCharType="separate"/>
+      </w:r>
+      <w:r>
+        <w:rPr>
+          <w:rStyle w:val="5"/>
+          <w:rFonts w:hint="eastAsia"/>
+        </w:rPr>
+        <w:t>http://${eureka.instance.hostname}:${server.port}/eureka/</w:t>
+      </w:r>
+      <w:r>
+        <w:rPr>
+          <w:rFonts w:hint="eastAsia"/>
+        </w:rPr>
+        <w:fldChar w:fldCharType="end"/>
+      </w:r>
+    </w:p>
+    <w:p>
+      <w:pPr>
+        <w:numPr>
+          <w:numId w:val="0"/>
+        </w:numPr>
+        <w:ind w:left="420" w:leftChars="0" w:firstLine="420" w:firstLineChars="0"/>
+        <w:rPr>
+          <w:rFonts w:hint="default"/>
+        </w:rPr>
+      </w:pPr>
+      <w:r>
+        <w:rPr>
+          <w:rFonts w:hint="default"/>
+        </w:rPr>
+        <w:t>启动项目，成功后访问：</w:t>
+      </w:r>
+      <w:r>
+        <w:rPr>
+          <w:rFonts w:hint="default"/>
+        </w:rPr>
+        <w:fldChar w:fldCharType="begin"/>
+      </w:r>
+      <w:r>
+        <w:rPr>
+          <w:rFonts w:hint="default"/>
+        </w:rPr>
+        <w:instrText xml:space="preserve"> HYPERLINK "http://127.0.0.1:8889/" </w:instrText>
+      </w:r>
+      <w:r>
+        <w:rPr>
+          <w:rFonts w:hint="default"/>
+        </w:rPr>
+        <w:fldChar w:fldCharType="separate"/>
+      </w:r>
+      <w:r>
+        <w:rPr>
+          <w:rStyle w:val="5"/>
+          <w:rFonts w:hint="default"/>
+        </w:rPr>
+        <w:t>http://127.0.0.1:8889/</w:t>
+      </w:r>
+      <w:r>
+        <w:rPr>
+          <w:rFonts w:hint="default"/>
+        </w:rPr>
+        <w:fldChar w:fldCharType="end"/>
+      </w:r>
+      <w:r>
+        <w:rPr>
+          <w:rFonts w:hint="default"/>
+        </w:rPr>
+        <w:t xml:space="preserve"> 如下图</w:t>
+      </w:r>
+    </w:p>
+    <w:p>
+      <w:pPr>
+        <w:numPr>
+          <w:numId w:val="0"/>
+        </w:numPr>
+        <w:ind w:left="420" w:leftChars="0" w:firstLine="420" w:firstLineChars="0"/>
+        <w:rPr>
+          <w:rFonts w:hint="default"/>
+        </w:rPr>
+      </w:pPr>
+      <w:r>
+        <w:rPr>
+          <w:rFonts w:hint="default"/>
+        </w:rPr>
+        <w:drawing>
+          <wp:inline distT="0" distB="0" distL="114300" distR="114300">
+            <wp:extent cx="5273675" cy="2316480"/>
+            <wp:effectExtent l="0" t="0" r="9525" b="20320"/>
+            <wp:docPr id="5" name="图片 5" descr="eureka"/>
+            <wp:cNvGraphicFramePr>
+              <a:graphicFrameLocks xmlns:a="http://schemas.openxmlformats.org/drawingml/2006/main" noChangeAspect="1"/>
+            </wp:cNvGraphicFramePr>
+            <a:graphic xmlns:a="http://schemas.openxmlformats.org/drawingml/2006/main">
+              <a:graphicData uri="http://schemas.openxmlformats.org/drawingml/2006/picture">
+                <pic:pic xmlns:pic="http://schemas.openxmlformats.org/drawingml/2006/picture">
+                  <pic:nvPicPr>
+                    <pic:cNvPr id="5" name="图片 5" descr="eureka"/>
+                    <pic:cNvPicPr>
+                      <a:picLocks noChangeAspect="1"/>
+                    </pic:cNvPicPr>
+                  </pic:nvPicPr>
+                  <pic:blipFill>
+                    <a:blip r:embed="rId6"/>
+                    <a:stretch>
+                      <a:fillRect/>
+                    </a:stretch>
+                  </pic:blipFill>
+                  <pic:spPr>
+                    <a:xfrm>
+                      <a:off x="0" y="0"/>
+                      <a:ext cx="5273675" cy="2316480"/>
+                    </a:xfrm>
+                    <a:prstGeom prst="rect">
+                      <a:avLst/>
+                    </a:prstGeom>
+                  </pic:spPr>
+                </pic:pic>
+              </a:graphicData>
+            </a:graphic>
+          </wp:inline>
+        </w:drawing>
+      </w:r>
+    </w:p>
+    <w:p>
+      <w:pPr>
+        <w:numPr>
+          <w:ilvl w:val="0"/>
+          <w:numId w:val="0"/>
+        </w:numPr>
+        <w:ind w:left="420" w:leftChars="0" w:firstLine="420" w:firstLineChars="0"/>
+        <w:rPr>
+          <w:rFonts w:hint="default"/>
+        </w:rPr>
+      </w:pPr>
+      <w:r>
+        <w:rPr>
+          <w:rFonts w:hint="default"/>
+        </w:rPr>
+        <w:t>右键项目，添加模块</w:t>
+      </w:r>
+      <w:r>
+        <w:rPr>
+          <w:rFonts w:hint="default"/>
+        </w:rPr>
+        <w:t>config</w:t>
+      </w:r>
+      <w:r>
+        <w:rPr>
+          <w:rFonts w:hint="default"/>
+        </w:rPr>
+        <w:t>-server，pom文件如下：</w:t>
+      </w:r>
+    </w:p>
+    <w:p>
+      <w:pPr>
+        <w:numPr>
+          <w:ilvl w:val="0"/>
+          <w:numId w:val="0"/>
+        </w:numPr>
+        <w:ind w:left="420" w:leftChars="0" w:firstLine="420" w:firstLineChars="0"/>
+        <w:rPr>
+          <w:rFonts w:hint="default"/>
+        </w:rPr>
+      </w:pPr>
+    </w:p>
+    <w:p>
+      <w:pPr>
+        <w:numPr>
+          <w:ilvl w:val="0"/>
+          <w:numId w:val="0"/>
+        </w:numPr>
+        <w:ind w:left="420" w:leftChars="0" w:firstLine="420" w:firstLineChars="0"/>
+        <w:rPr>
+          <w:rFonts w:hint="default"/>
+        </w:rPr>
+      </w:pPr>
+      <w:r>
+        <w:rPr>
+          <w:rFonts w:hint="default"/>
+        </w:rPr>
+        <w:t>在config-server</w:t>
+      </w:r>
       <w:bookmarkStart w:id="0" w:name="_GoBack"/>
       <w:bookmarkEnd w:id="0"/>
+      <w:r>
+        <w:rPr>
+          <w:rFonts w:hint="default"/>
+        </w:rPr>
+        <w:t>项目启动类上添加@EnableConfigServer</w:t>
+      </w:r>
+      <w:r>
+        <w:rPr>
+          <w:rFonts w:hint="default"/>
+        </w:rPr>
+        <w:t>和</w:t>
+      </w:r>
+    </w:p>
+    <w:p>
+      <w:pPr>
+        <w:numPr>
+          <w:ilvl w:val="0"/>
+          <w:numId w:val="0"/>
+        </w:numPr>
+        <w:ind w:left="420" w:leftChars="0" w:firstLine="420" w:firstLineChars="0"/>
+        <w:rPr>
+          <w:rFonts w:hint="default"/>
+        </w:rPr>
+      </w:pPr>
+      <w:r>
+        <w:rPr>
+          <w:rFonts w:hint="default"/>
+        </w:rPr>
+        <w:t>@EnableEurekaClient注解</w:t>
+      </w:r>
+    </w:p>
+    <w:p>
+      <w:pPr>
+        <w:numPr>
+          <w:ilvl w:val="0"/>
+          <w:numId w:val="0"/>
+        </w:numPr>
+        <w:ind w:left="420" w:leftChars="0" w:firstLine="420" w:firstLineChars="0"/>
+        <w:rPr>
+          <w:rFonts w:hint="default"/>
+        </w:rPr>
+      </w:pPr>
+    </w:p>
+    <w:p>
+      <w:pPr>
+        <w:numPr>
+          <w:ilvl w:val="0"/>
+          <w:numId w:val="0"/>
+        </w:numPr>
+        <w:ind w:left="420" w:leftChars="0" w:firstLine="420" w:firstLineChars="0"/>
+        <w:rPr>
+          <w:rFonts w:hint="default"/>
+        </w:rPr>
+      </w:pPr>
+      <w:r>
+        <w:rPr>
+          <w:rFonts w:hint="default"/>
+        </w:rPr>
+        <w:t>在eureka-server配置文件application.</w:t>
+      </w:r>
+      <w:r>
+        <w:rPr>
+          <w:rFonts w:hint="default"/>
+        </w:rPr>
+        <w:t>properties</w:t>
+      </w:r>
+      <w:r>
+        <w:rPr>
+          <w:rFonts w:hint="default"/>
+        </w:rPr>
+        <w:t>中添加如下代码：</w:t>
+      </w:r>
+    </w:p>
+    <w:p>
+      <w:pPr>
+        <w:numPr>
+          <w:ilvl w:val="0"/>
+          <w:numId w:val="0"/>
+        </w:numPr>
+        <w:ind w:left="420" w:leftChars="0" w:firstLine="420" w:firstLineChars="0"/>
+        <w:rPr>
+          <w:rFonts w:hint="eastAsia"/>
+        </w:rPr>
+      </w:pPr>
+    </w:p>
+    <w:p>
+      <w:pPr>
+        <w:numPr>
+          <w:ilvl w:val="0"/>
+          <w:numId w:val="0"/>
+        </w:numPr>
+        <w:ind w:left="420" w:leftChars="0" w:firstLine="420" w:firstLineChars="0"/>
+        <w:rPr>
+          <w:rFonts w:hint="eastAsia"/>
+        </w:rPr>
+      </w:pPr>
+      <w:r>
+        <w:rPr>
+          <w:rFonts w:hint="eastAsia"/>
+        </w:rPr>
+        <w:t>spring.application.name=config-server</w:t>
+      </w:r>
+    </w:p>
+    <w:p>
+      <w:pPr>
+        <w:numPr>
+          <w:ilvl w:val="0"/>
+          <w:numId w:val="0"/>
+        </w:numPr>
+        <w:ind w:left="420" w:leftChars="0" w:firstLine="420" w:firstLineChars="0"/>
+        <w:rPr>
+          <w:rFonts w:hint="eastAsia"/>
+        </w:rPr>
+      </w:pPr>
+      <w:r>
+        <w:rPr>
+          <w:rFonts w:hint="eastAsia"/>
+        </w:rPr>
+        <w:t>server.port=8888</w:t>
+      </w:r>
+    </w:p>
+    <w:p>
+      <w:pPr>
+        <w:numPr>
+          <w:ilvl w:val="0"/>
+          <w:numId w:val="0"/>
+        </w:numPr>
+        <w:ind w:left="420" w:leftChars="0" w:firstLine="420" w:firstLineChars="0"/>
+        <w:rPr>
+          <w:rFonts w:hint="eastAsia"/>
+        </w:rPr>
+      </w:pPr>
+      <w:r>
+        <w:rPr>
+          <w:rFonts w:hint="eastAsia"/>
+        </w:rPr>
+        <w:t>spring.cloud.config.server.git.uri=https://github.com/juxincoder/configs.git</w:t>
+      </w:r>
+    </w:p>
+    <w:p>
+      <w:pPr>
+        <w:numPr>
+          <w:ilvl w:val="0"/>
+          <w:numId w:val="0"/>
+        </w:numPr>
+        <w:ind w:left="420" w:leftChars="0" w:firstLine="420" w:firstLineChars="0"/>
+        <w:rPr>
+          <w:rFonts w:hint="eastAsia"/>
+        </w:rPr>
+      </w:pPr>
+      <w:r>
+        <w:rPr>
+          <w:rFonts w:hint="eastAsia"/>
+        </w:rPr>
+        <w:t>spring.cloud.config.server.git.searchPaths=configs</w:t>
+      </w:r>
+    </w:p>
+    <w:p>
+      <w:pPr>
+        <w:numPr>
+          <w:ilvl w:val="0"/>
+          <w:numId w:val="0"/>
+        </w:numPr>
+        <w:ind w:left="420" w:leftChars="0" w:firstLine="420" w:firstLineChars="0"/>
+        <w:rPr>
+          <w:rFonts w:hint="eastAsia"/>
+        </w:rPr>
+      </w:pPr>
+      <w:r>
+        <w:rPr>
+          <w:rFonts w:hint="eastAsia"/>
+        </w:rPr>
+        <w:t>spring.cloud.config.label=master</w:t>
+      </w:r>
+    </w:p>
+    <w:p>
+      <w:pPr>
+        <w:numPr>
+          <w:ilvl w:val="0"/>
+          <w:numId w:val="0"/>
+        </w:numPr>
+        <w:ind w:left="420" w:leftChars="0" w:firstLine="420" w:firstLineChars="0"/>
+        <w:rPr>
+          <w:rFonts w:hint="eastAsia"/>
+        </w:rPr>
+      </w:pPr>
+      <w:r>
+        <w:rPr>
+          <w:rFonts w:hint="eastAsia"/>
+        </w:rPr>
+        <w:t>spring.cloud.config.server.git.username=</w:t>
+      </w:r>
+    </w:p>
+    <w:p>
+      <w:pPr>
+        <w:numPr>
+          <w:ilvl w:val="0"/>
+          <w:numId w:val="0"/>
+        </w:numPr>
+        <w:ind w:left="420" w:leftChars="0" w:firstLine="420" w:firstLineChars="0"/>
+        <w:rPr>
+          <w:rFonts w:hint="eastAsia"/>
+        </w:rPr>
+      </w:pPr>
+      <w:r>
+        <w:rPr>
+          <w:rFonts w:hint="eastAsia"/>
+        </w:rPr>
+        <w:t>spring.cloud.config.server.git.password=</w:t>
+      </w:r>
+    </w:p>
+    <w:p>
+      <w:pPr>
+        <w:numPr>
+          <w:ilvl w:val="0"/>
+          <w:numId w:val="0"/>
+        </w:numPr>
+        <w:ind w:left="420" w:leftChars="0" w:firstLine="420" w:firstLineChars="0"/>
+        <w:rPr>
+          <w:rFonts w:hint="eastAsia"/>
+        </w:rPr>
+      </w:pPr>
+      <w:r>
+        <w:rPr>
+          <w:rFonts w:hint="eastAsia"/>
+        </w:rPr>
+        <w:t>eureka.client.serviceUrl.defaultZone=http://localhost:8889/eureka/</w:t>
+      </w:r>
+    </w:p>
+    <w:p>
+      <w:pPr>
+        <w:numPr>
+          <w:ilvl w:val="0"/>
+          <w:numId w:val="0"/>
+        </w:numPr>
+        <w:ind w:left="420" w:leftChars="0" w:firstLine="420" w:firstLineChars="0"/>
+        <w:rPr>
+          <w:rFonts w:hint="default"/>
+        </w:rPr>
+      </w:pPr>
+      <w:r>
+        <w:rPr>
+          <w:rFonts w:hint="default"/>
+        </w:rPr>
+        <w:t>其中：</w:t>
+      </w:r>
+    </w:p>
+    <w:p>
+      <w:pPr>
+        <w:numPr>
+          <w:ilvl w:val="0"/>
+          <w:numId w:val="0"/>
+        </w:numPr>
+        <w:ind w:left="420" w:leftChars="0" w:firstLine="420" w:firstLineChars="0"/>
+        <w:rPr>
+          <w:rFonts w:hint="eastAsia"/>
+        </w:rPr>
+      </w:pPr>
+    </w:p>
+    <w:p>
+      <w:pPr>
+        <w:numPr>
+          <w:ilvl w:val="0"/>
+          <w:numId w:val="0"/>
+        </w:numPr>
+        <w:ind w:left="420" w:leftChars="0" w:firstLine="420" w:firstLineChars="0"/>
+        <w:rPr>
+          <w:rFonts w:hint="default"/>
+        </w:rPr>
+      </w:pPr>
+      <w:r>
+        <w:rPr>
+          <w:rFonts w:hint="default"/>
+        </w:rPr>
+        <w:t>启动项目，成功后访问：</w:t>
+      </w:r>
+      <w:r>
+        <w:rPr>
+          <w:rFonts w:hint="default"/>
+        </w:rPr>
+        <w:fldChar w:fldCharType="begin"/>
+      </w:r>
+      <w:r>
+        <w:rPr>
+          <w:rFonts w:hint="default"/>
+        </w:rPr>
+        <w:instrText xml:space="preserve"> HYPERLINK "http://127.0.0.1:8889/" </w:instrText>
+      </w:r>
+      <w:r>
+        <w:rPr>
+          <w:rFonts w:hint="default"/>
+        </w:rPr>
+        <w:fldChar w:fldCharType="separate"/>
+      </w:r>
+      <w:r>
+        <w:rPr>
+          <w:rStyle w:val="5"/>
+          <w:rFonts w:hint="default"/>
+        </w:rPr>
+        <w:t>http://127.0.0.1:8889/</w:t>
+      </w:r>
+      <w:r>
+        <w:rPr>
+          <w:rFonts w:hint="default"/>
+        </w:rPr>
+        <w:fldChar w:fldCharType="end"/>
+      </w:r>
+      <w:r>
+        <w:rPr>
+          <w:rFonts w:hint="default"/>
+        </w:rPr>
+        <w:t xml:space="preserve"> 如下图</w:t>
+      </w:r>
+    </w:p>
+    <w:p>
+      <w:pPr>
+        <w:numPr>
+          <w:numId w:val="0"/>
+        </w:numPr>
+        <w:ind w:left="420" w:leftChars="0" w:firstLine="420" w:firstLineChars="0"/>
+        <w:rPr>
+          <w:rFonts w:hint="default"/>
+        </w:rPr>
+      </w:pPr>
+      <w:r>
+        <w:rPr>
+          <w:rFonts w:hint="default"/>
+        </w:rPr>
+        <w:drawing>
+          <wp:inline distT="0" distB="0" distL="114300" distR="114300">
+            <wp:extent cx="5267325" cy="2308225"/>
+            <wp:effectExtent l="0" t="0" r="15875" b="3175"/>
+            <wp:docPr id="9" name="图片 9" descr="config"/>
+            <wp:cNvGraphicFramePr>
+              <a:graphicFrameLocks xmlns:a="http://schemas.openxmlformats.org/drawingml/2006/main" noChangeAspect="1"/>
+            </wp:cNvGraphicFramePr>
+            <a:graphic xmlns:a="http://schemas.openxmlformats.org/drawingml/2006/main">
+              <a:graphicData uri="http://schemas.openxmlformats.org/drawingml/2006/picture">
+                <pic:pic xmlns:pic="http://schemas.openxmlformats.org/drawingml/2006/picture">
+                  <pic:nvPicPr>
+                    <pic:cNvPr id="9" name="图片 9" descr="config"/>
+                    <pic:cNvPicPr>
+                      <a:picLocks noChangeAspect="1"/>
+                    </pic:cNvPicPr>
+                  </pic:nvPicPr>
+                  <pic:blipFill>
+                    <a:blip r:embed="rId7"/>
+                    <a:stretch>
+                      <a:fillRect/>
+                    </a:stretch>
+                  </pic:blipFill>
+                  <pic:spPr>
+                    <a:xfrm>
+                      <a:off x="0" y="0"/>
+                      <a:ext cx="5267325" cy="2308225"/>
+                    </a:xfrm>
+                    <a:prstGeom prst="rect">
+                      <a:avLst/>
+                    </a:prstGeom>
+                  </pic:spPr>
+                </pic:pic>
+              </a:graphicData>
+            </a:graphic>
+          </wp:inline>
+        </w:drawing>
+      </w:r>
+    </w:p>
+    <w:p>
+      <w:pPr>
+        <w:numPr>
+          <w:ilvl w:val="0"/>
+          <w:numId w:val="0"/>
+        </w:numPr>
+        <w:ind w:left="420" w:leftChars="0" w:firstLine="420" w:firstLineChars="0"/>
+        <w:rPr>
+          <w:rFonts w:hint="default"/>
+        </w:rPr>
+      </w:pPr>
+      <w:r>
+        <w:rPr>
+          <w:rFonts w:hint="default"/>
+        </w:rPr>
+        <w:t>右键项目，添加模块</w:t>
+      </w:r>
+      <w:r>
+        <w:rPr>
+          <w:rFonts w:hint="default"/>
+        </w:rPr>
+        <w:t>buy_</w:t>
+      </w:r>
+      <w:r>
+        <w:rPr>
+          <w:rFonts w:hint="default"/>
+        </w:rPr>
+        <w:t>serv</w:t>
+      </w:r>
+      <w:r>
+        <w:rPr>
+          <w:rFonts w:hint="default"/>
+        </w:rPr>
+        <w:t>ice</w:t>
+      </w:r>
+      <w:r>
+        <w:rPr>
+          <w:rFonts w:hint="default"/>
+        </w:rPr>
+        <w:t>，pom文件如下：</w:t>
+      </w:r>
+    </w:p>
+    <w:p>
+      <w:pPr>
+        <w:numPr>
+          <w:ilvl w:val="0"/>
+          <w:numId w:val="0"/>
+        </w:numPr>
+        <w:ind w:left="420" w:leftChars="0" w:firstLine="420" w:firstLineChars="0"/>
+        <w:rPr>
+          <w:rFonts w:hint="default"/>
+        </w:rPr>
+      </w:pPr>
+    </w:p>
+    <w:p>
+      <w:pPr>
+        <w:numPr>
+          <w:ilvl w:val="0"/>
+          <w:numId w:val="0"/>
+        </w:numPr>
+        <w:ind w:left="420" w:leftChars="0" w:firstLine="420" w:firstLineChars="0"/>
+        <w:rPr>
+          <w:rFonts w:hint="default"/>
+        </w:rPr>
+      </w:pPr>
+      <w:r>
+        <w:rPr>
+          <w:rFonts w:hint="default"/>
+        </w:rPr>
+        <w:t>在eureka-server项目启动类上添加@EnableEurekaServer注解</w:t>
+      </w:r>
+    </w:p>
+    <w:p>
+      <w:pPr>
+        <w:numPr>
+          <w:ilvl w:val="0"/>
+          <w:numId w:val="0"/>
+        </w:numPr>
+        <w:ind w:left="420" w:leftChars="0" w:firstLine="420" w:firstLineChars="0"/>
+        <w:rPr>
+          <w:rFonts w:hint="default"/>
+        </w:rPr>
+      </w:pPr>
+      <w:r>
+        <w:rPr>
+          <w:rFonts w:hint="default"/>
+        </w:rPr>
+        <w:t>在eureka-server配置文件application.yml中添加如下代码：</w:t>
+      </w:r>
+    </w:p>
+    <w:p>
+      <w:pPr>
+        <w:numPr>
+          <w:ilvl w:val="0"/>
+          <w:numId w:val="0"/>
+        </w:numPr>
+        <w:ind w:left="420" w:leftChars="0" w:firstLine="420" w:firstLineChars="0"/>
+        <w:rPr>
+          <w:rFonts w:hint="eastAsia"/>
+        </w:rPr>
+      </w:pPr>
+      <w:r>
+        <w:rPr>
+          <w:rFonts w:hint="eastAsia"/>
+        </w:rPr>
+        <w:t>server:</w:t>
+      </w:r>
+    </w:p>
+    <w:p>
+      <w:pPr>
+        <w:numPr>
+          <w:ilvl w:val="0"/>
+          <w:numId w:val="0"/>
+        </w:numPr>
+        <w:ind w:left="420" w:leftChars="0" w:firstLine="420" w:firstLineChars="0"/>
+        <w:rPr>
+          <w:rFonts w:hint="eastAsia"/>
+        </w:rPr>
+      </w:pPr>
+      <w:r>
+        <w:rPr>
+          <w:rFonts w:hint="eastAsia"/>
+        </w:rPr>
+        <w:t xml:space="preserve">  port: 8889</w:t>
+      </w:r>
+    </w:p>
+    <w:p>
+      <w:pPr>
+        <w:numPr>
+          <w:ilvl w:val="0"/>
+          <w:numId w:val="0"/>
+        </w:numPr>
+        <w:ind w:left="420" w:leftChars="0" w:firstLine="420" w:firstLineChars="0"/>
+        <w:rPr>
+          <w:rFonts w:hint="eastAsia"/>
+        </w:rPr>
+      </w:pPr>
+      <w:r>
+        <w:rPr>
+          <w:rFonts w:hint="eastAsia"/>
+        </w:rPr>
+        <w:t>eureka:</w:t>
+      </w:r>
+    </w:p>
+    <w:p>
+      <w:pPr>
+        <w:numPr>
+          <w:ilvl w:val="0"/>
+          <w:numId w:val="0"/>
+        </w:numPr>
+        <w:ind w:left="420" w:leftChars="0" w:firstLine="420" w:firstLineChars="0"/>
+        <w:rPr>
+          <w:rFonts w:hint="eastAsia"/>
+        </w:rPr>
+      </w:pPr>
+      <w:r>
+        <w:rPr>
+          <w:rFonts w:hint="eastAsia"/>
+        </w:rPr>
+        <w:t xml:space="preserve">  instance:</w:t>
+      </w:r>
+    </w:p>
+    <w:p>
+      <w:pPr>
+        <w:numPr>
+          <w:ilvl w:val="0"/>
+          <w:numId w:val="0"/>
+        </w:numPr>
+        <w:ind w:left="420" w:leftChars="0" w:firstLine="420" w:firstLineChars="0"/>
+        <w:rPr>
+          <w:rFonts w:hint="eastAsia"/>
+        </w:rPr>
+      </w:pPr>
+      <w:r>
+        <w:rPr>
+          <w:rFonts w:hint="eastAsia"/>
+        </w:rPr>
+        <w:t xml:space="preserve">    hostname: localhost</w:t>
+      </w:r>
+    </w:p>
+    <w:p>
+      <w:pPr>
+        <w:numPr>
+          <w:ilvl w:val="0"/>
+          <w:numId w:val="0"/>
+        </w:numPr>
+        <w:ind w:left="420" w:leftChars="0" w:firstLine="420" w:firstLineChars="0"/>
+        <w:rPr>
+          <w:rFonts w:hint="eastAsia"/>
+        </w:rPr>
+      </w:pPr>
+      <w:r>
+        <w:rPr>
+          <w:rFonts w:hint="eastAsia"/>
+        </w:rPr>
+        <w:t xml:space="preserve">  client:</w:t>
+      </w:r>
+    </w:p>
+    <w:p>
+      <w:pPr>
+        <w:numPr>
+          <w:ilvl w:val="0"/>
+          <w:numId w:val="0"/>
+        </w:numPr>
+        <w:ind w:left="420" w:leftChars="0" w:firstLine="420" w:firstLineChars="0"/>
+        <w:rPr>
+          <w:rFonts w:hint="eastAsia"/>
+        </w:rPr>
+      </w:pPr>
+      <w:r>
+        <w:rPr>
+          <w:rFonts w:hint="eastAsia"/>
+        </w:rPr>
+        <w:t xml:space="preserve">    registerWithEureka: false</w:t>
+      </w:r>
+    </w:p>
+    <w:p>
+      <w:pPr>
+        <w:numPr>
+          <w:ilvl w:val="0"/>
+          <w:numId w:val="0"/>
+        </w:numPr>
+        <w:ind w:left="420" w:leftChars="0" w:firstLine="420" w:firstLineChars="0"/>
+        <w:rPr>
+          <w:rFonts w:hint="eastAsia"/>
+        </w:rPr>
+      </w:pPr>
+      <w:r>
+        <w:rPr>
+          <w:rFonts w:hint="eastAsia"/>
+        </w:rPr>
+        <w:t xml:space="preserve">    fetchRegistry: false</w:t>
+      </w:r>
+    </w:p>
+    <w:p>
+      <w:pPr>
+        <w:numPr>
+          <w:ilvl w:val="0"/>
+          <w:numId w:val="0"/>
+        </w:numPr>
+        <w:ind w:left="420" w:leftChars="0" w:firstLine="420" w:firstLineChars="0"/>
+        <w:rPr>
+          <w:rFonts w:hint="eastAsia"/>
+        </w:rPr>
+      </w:pPr>
+      <w:r>
+        <w:rPr>
+          <w:rFonts w:hint="eastAsia"/>
+        </w:rPr>
+        <w:t xml:space="preserve">    serviceUrl:</w:t>
+      </w:r>
+    </w:p>
+    <w:p>
+      <w:pPr>
+        <w:numPr>
+          <w:ilvl w:val="0"/>
+          <w:numId w:val="0"/>
+        </w:numPr>
+        <w:ind w:left="420" w:leftChars="0" w:firstLine="420" w:firstLineChars="0"/>
+        <w:rPr>
+          <w:rFonts w:hint="eastAsia"/>
+        </w:rPr>
+      </w:pPr>
+      <w:r>
+        <w:rPr>
+          <w:rFonts w:hint="eastAsia"/>
+        </w:rPr>
+        <w:t xml:space="preserve">      defaultZone: </w:t>
+      </w:r>
+      <w:r>
+        <w:rPr>
+          <w:rFonts w:hint="eastAsia"/>
+        </w:rPr>
+        <w:fldChar w:fldCharType="begin"/>
+      </w:r>
+      <w:r>
+        <w:rPr>
+          <w:rFonts w:hint="eastAsia"/>
+        </w:rPr>
+        <w:instrText xml:space="preserve"> HYPERLINK "http://${eureka.instance.hostname}:${server.port}/eureka/" </w:instrText>
+      </w:r>
+      <w:r>
+        <w:rPr>
+          <w:rFonts w:hint="eastAsia"/>
+        </w:rPr>
+        <w:fldChar w:fldCharType="separate"/>
+      </w:r>
+      <w:r>
+        <w:rPr>
+          <w:rStyle w:val="5"/>
+          <w:rFonts w:hint="eastAsia"/>
+        </w:rPr>
+        <w:t>http://${eureka.instance.hostname}:${server.port}/eureka/</w:t>
+      </w:r>
+      <w:r>
+        <w:rPr>
+          <w:rFonts w:hint="eastAsia"/>
+        </w:rPr>
+        <w:fldChar w:fldCharType="end"/>
+      </w:r>
+    </w:p>
+    <w:p>
+      <w:pPr>
+        <w:numPr>
+          <w:ilvl w:val="0"/>
+          <w:numId w:val="0"/>
+        </w:numPr>
+        <w:ind w:left="420" w:leftChars="0" w:firstLine="420" w:firstLineChars="0"/>
+        <w:rPr>
+          <w:rFonts w:hint="default"/>
+        </w:rPr>
+      </w:pPr>
+      <w:r>
+        <w:rPr>
+          <w:rFonts w:hint="default"/>
+        </w:rPr>
+        <w:t>启动项目，成功后访问：</w:t>
+      </w:r>
+      <w:r>
+        <w:rPr>
+          <w:rFonts w:hint="default"/>
+        </w:rPr>
+        <w:fldChar w:fldCharType="begin"/>
+      </w:r>
+      <w:r>
+        <w:rPr>
+          <w:rFonts w:hint="default"/>
+        </w:rPr>
+        <w:instrText xml:space="preserve"> HYPERLINK "http://127.0.0.1:8889/" </w:instrText>
+      </w:r>
+      <w:r>
+        <w:rPr>
+          <w:rFonts w:hint="default"/>
+        </w:rPr>
+        <w:fldChar w:fldCharType="separate"/>
+      </w:r>
+      <w:r>
+        <w:rPr>
+          <w:rStyle w:val="5"/>
+          <w:rFonts w:hint="default"/>
+        </w:rPr>
+        <w:t>http://127.0.0.1:8889/</w:t>
+      </w:r>
+      <w:r>
+        <w:rPr>
+          <w:rFonts w:hint="default"/>
+        </w:rPr>
+        <w:fldChar w:fldCharType="end"/>
+      </w:r>
+      <w:r>
+        <w:rPr>
+          <w:rFonts w:hint="default"/>
+        </w:rPr>
+        <w:t xml:space="preserve"> 如下图</w:t>
+      </w:r>
+    </w:p>
+    <w:p>
+      <w:pPr>
+        <w:numPr>
+          <w:numId w:val="0"/>
+        </w:numPr>
+        <w:ind w:left="420" w:leftChars="0" w:firstLine="420" w:firstLineChars="0"/>
+        <w:rPr>
+          <w:rFonts w:hint="default"/>
+        </w:rPr>
+      </w:pPr>
+      <w:r>
+        <w:rPr>
+          <w:rFonts w:hint="default"/>
+        </w:rPr>
+        <w:drawing>
+          <wp:inline distT="0" distB="0" distL="114300" distR="114300">
+            <wp:extent cx="5273675" cy="2316480"/>
+            <wp:effectExtent l="0" t="0" r="9525" b="20320"/>
+            <wp:docPr id="7" name="图片 7" descr="eureka"/>
+            <wp:cNvGraphicFramePr>
+              <a:graphicFrameLocks xmlns:a="http://schemas.openxmlformats.org/drawingml/2006/main" noChangeAspect="1"/>
+            </wp:cNvGraphicFramePr>
+            <a:graphic xmlns:a="http://schemas.openxmlformats.org/drawingml/2006/main">
+              <a:graphicData uri="http://schemas.openxmlformats.org/drawingml/2006/picture">
+                <pic:pic xmlns:pic="http://schemas.openxmlformats.org/drawingml/2006/picture">
+                  <pic:nvPicPr>
+                    <pic:cNvPr id="7" name="图片 7" descr="eureka"/>
+                    <pic:cNvPicPr>
+                      <a:picLocks noChangeAspect="1"/>
+                    </pic:cNvPicPr>
+                  </pic:nvPicPr>
+                  <pic:blipFill>
+                    <a:blip r:embed="rId6"/>
+                    <a:stretch>
+                      <a:fillRect/>
+                    </a:stretch>
+                  </pic:blipFill>
+                  <pic:spPr>
+                    <a:xfrm>
+                      <a:off x="0" y="0"/>
+                      <a:ext cx="5273675" cy="2316480"/>
+                    </a:xfrm>
+                    <a:prstGeom prst="rect">
+                      <a:avLst/>
+                    </a:prstGeom>
+                  </pic:spPr>
+                </pic:pic>
+              </a:graphicData>
+            </a:graphic>
+          </wp:inline>
+        </w:drawing>
+      </w:r>
+    </w:p>
+    <w:p>
+      <w:pPr>
+        <w:numPr>
+          <w:ilvl w:val="0"/>
+          <w:numId w:val="0"/>
+        </w:numPr>
+        <w:ind w:left="420" w:leftChars="0" w:firstLine="420" w:firstLineChars="0"/>
+        <w:rPr>
+          <w:rFonts w:hint="default"/>
+        </w:rPr>
+      </w:pPr>
+      <w:r>
+        <w:rPr>
+          <w:rFonts w:hint="default"/>
+        </w:rPr>
+        <w:t>右键项目，添加模块eureka-server，pom文件如下：</w:t>
+      </w:r>
+    </w:p>
+    <w:p>
+      <w:pPr>
+        <w:numPr>
+          <w:ilvl w:val="0"/>
+          <w:numId w:val="0"/>
+        </w:numPr>
+        <w:ind w:left="420" w:leftChars="0" w:firstLine="420" w:firstLineChars="0"/>
+        <w:rPr>
+          <w:rFonts w:hint="default"/>
+        </w:rPr>
+      </w:pPr>
+    </w:p>
+    <w:p>
+      <w:pPr>
+        <w:numPr>
+          <w:ilvl w:val="0"/>
+          <w:numId w:val="0"/>
+        </w:numPr>
+        <w:ind w:left="420" w:leftChars="0" w:firstLine="420" w:firstLineChars="0"/>
+        <w:rPr>
+          <w:rFonts w:hint="default"/>
+        </w:rPr>
+      </w:pPr>
+      <w:r>
+        <w:rPr>
+          <w:rFonts w:hint="default"/>
+        </w:rPr>
+        <w:t>在eureka-server项目启动类上添加@EnableEurekaServer注解</w:t>
+      </w:r>
+    </w:p>
+    <w:p>
+      <w:pPr>
+        <w:numPr>
+          <w:ilvl w:val="0"/>
+          <w:numId w:val="0"/>
+        </w:numPr>
+        <w:ind w:left="420" w:leftChars="0" w:firstLine="420" w:firstLineChars="0"/>
+        <w:rPr>
+          <w:rFonts w:hint="default"/>
+        </w:rPr>
+      </w:pPr>
+      <w:r>
+        <w:rPr>
+          <w:rFonts w:hint="default"/>
+        </w:rPr>
+        <w:t>在eureka-server配置文件application.yml中添加如下代码：</w:t>
+      </w:r>
+    </w:p>
+    <w:p>
+      <w:pPr>
+        <w:numPr>
+          <w:ilvl w:val="0"/>
+          <w:numId w:val="0"/>
+        </w:numPr>
+        <w:ind w:left="420" w:leftChars="0" w:firstLine="420" w:firstLineChars="0"/>
+        <w:rPr>
+          <w:rFonts w:hint="eastAsia"/>
+        </w:rPr>
+      </w:pPr>
+      <w:r>
+        <w:rPr>
+          <w:rFonts w:hint="eastAsia"/>
+        </w:rPr>
+        <w:t>server:</w:t>
+      </w:r>
+    </w:p>
+    <w:p>
+      <w:pPr>
+        <w:numPr>
+          <w:ilvl w:val="0"/>
+          <w:numId w:val="0"/>
+        </w:numPr>
+        <w:ind w:left="420" w:leftChars="0" w:firstLine="420" w:firstLineChars="0"/>
+        <w:rPr>
+          <w:rFonts w:hint="eastAsia"/>
+        </w:rPr>
+      </w:pPr>
+      <w:r>
+        <w:rPr>
+          <w:rFonts w:hint="eastAsia"/>
+        </w:rPr>
+        <w:t xml:space="preserve">  port: 8889</w:t>
+      </w:r>
+    </w:p>
+    <w:p>
+      <w:pPr>
+        <w:numPr>
+          <w:ilvl w:val="0"/>
+          <w:numId w:val="0"/>
+        </w:numPr>
+        <w:ind w:left="420" w:leftChars="0" w:firstLine="420" w:firstLineChars="0"/>
+        <w:rPr>
+          <w:rFonts w:hint="eastAsia"/>
+        </w:rPr>
+      </w:pPr>
+      <w:r>
+        <w:rPr>
+          <w:rFonts w:hint="eastAsia"/>
+        </w:rPr>
+        <w:t>eureka:</w:t>
+      </w:r>
+    </w:p>
+    <w:p>
+      <w:pPr>
+        <w:numPr>
+          <w:ilvl w:val="0"/>
+          <w:numId w:val="0"/>
+        </w:numPr>
+        <w:ind w:left="420" w:leftChars="0" w:firstLine="420" w:firstLineChars="0"/>
+        <w:rPr>
+          <w:rFonts w:hint="eastAsia"/>
+        </w:rPr>
+      </w:pPr>
+      <w:r>
+        <w:rPr>
+          <w:rFonts w:hint="eastAsia"/>
+        </w:rPr>
+        <w:t xml:space="preserve">  instance:</w:t>
+      </w:r>
+    </w:p>
+    <w:p>
+      <w:pPr>
+        <w:numPr>
+          <w:ilvl w:val="0"/>
+          <w:numId w:val="0"/>
+        </w:numPr>
+        <w:ind w:left="420" w:leftChars="0" w:firstLine="420" w:firstLineChars="0"/>
+        <w:rPr>
+          <w:rFonts w:hint="eastAsia"/>
+        </w:rPr>
+      </w:pPr>
+      <w:r>
+        <w:rPr>
+          <w:rFonts w:hint="eastAsia"/>
+        </w:rPr>
+        <w:t xml:space="preserve">    hostname: localhost</w:t>
+      </w:r>
+    </w:p>
+    <w:p>
+      <w:pPr>
+        <w:numPr>
+          <w:ilvl w:val="0"/>
+          <w:numId w:val="0"/>
+        </w:numPr>
+        <w:ind w:left="420" w:leftChars="0" w:firstLine="420" w:firstLineChars="0"/>
+        <w:rPr>
+          <w:rFonts w:hint="eastAsia"/>
+        </w:rPr>
+      </w:pPr>
+      <w:r>
+        <w:rPr>
+          <w:rFonts w:hint="eastAsia"/>
+        </w:rPr>
+        <w:t xml:space="preserve">  client:</w:t>
+      </w:r>
+    </w:p>
+    <w:p>
+      <w:pPr>
+        <w:numPr>
+          <w:ilvl w:val="0"/>
+          <w:numId w:val="0"/>
+        </w:numPr>
+        <w:ind w:left="420" w:leftChars="0" w:firstLine="420" w:firstLineChars="0"/>
+        <w:rPr>
+          <w:rFonts w:hint="eastAsia"/>
+        </w:rPr>
+      </w:pPr>
+      <w:r>
+        <w:rPr>
+          <w:rFonts w:hint="eastAsia"/>
+        </w:rPr>
+        <w:t xml:space="preserve">    registerWithEureka: false</w:t>
+      </w:r>
+    </w:p>
+    <w:p>
+      <w:pPr>
+        <w:numPr>
+          <w:ilvl w:val="0"/>
+          <w:numId w:val="0"/>
+        </w:numPr>
+        <w:ind w:left="420" w:leftChars="0" w:firstLine="420" w:firstLineChars="0"/>
+        <w:rPr>
+          <w:rFonts w:hint="eastAsia"/>
+        </w:rPr>
+      </w:pPr>
+      <w:r>
+        <w:rPr>
+          <w:rFonts w:hint="eastAsia"/>
+        </w:rPr>
+        <w:t xml:space="preserve">    fetchRegistry: false</w:t>
+      </w:r>
+    </w:p>
+    <w:p>
+      <w:pPr>
+        <w:numPr>
+          <w:ilvl w:val="0"/>
+          <w:numId w:val="0"/>
+        </w:numPr>
+        <w:ind w:left="420" w:leftChars="0" w:firstLine="420" w:firstLineChars="0"/>
+        <w:rPr>
+          <w:rFonts w:hint="eastAsia"/>
+        </w:rPr>
+      </w:pPr>
+      <w:r>
+        <w:rPr>
+          <w:rFonts w:hint="eastAsia"/>
+        </w:rPr>
+        <w:t xml:space="preserve">    serviceUrl:</w:t>
+      </w:r>
+    </w:p>
+    <w:p>
+      <w:pPr>
+        <w:numPr>
+          <w:ilvl w:val="0"/>
+          <w:numId w:val="0"/>
+        </w:numPr>
+        <w:ind w:left="420" w:leftChars="0" w:firstLine="420" w:firstLineChars="0"/>
+        <w:rPr>
+          <w:rFonts w:hint="eastAsia"/>
+        </w:rPr>
+      </w:pPr>
+      <w:r>
+        <w:rPr>
+          <w:rFonts w:hint="eastAsia"/>
+        </w:rPr>
+        <w:t xml:space="preserve">      defaultZone: </w:t>
+      </w:r>
+      <w:r>
+        <w:rPr>
+          <w:rFonts w:hint="eastAsia"/>
+        </w:rPr>
+        <w:fldChar w:fldCharType="begin"/>
+      </w:r>
+      <w:r>
+        <w:rPr>
+          <w:rFonts w:hint="eastAsia"/>
+        </w:rPr>
+        <w:instrText xml:space="preserve"> HYPERLINK "http://${eureka.instance.hostname}:${server.port}/eureka/" </w:instrText>
+      </w:r>
+      <w:r>
+        <w:rPr>
+          <w:rFonts w:hint="eastAsia"/>
+        </w:rPr>
+        <w:fldChar w:fldCharType="separate"/>
+      </w:r>
+      <w:r>
+        <w:rPr>
+          <w:rStyle w:val="5"/>
+          <w:rFonts w:hint="eastAsia"/>
+        </w:rPr>
+        <w:t>http://${eureka.instance.hostname}:${server.port}/eureka/</w:t>
+      </w:r>
+      <w:r>
+        <w:rPr>
+          <w:rFonts w:hint="eastAsia"/>
+        </w:rPr>
+        <w:fldChar w:fldCharType="end"/>
+      </w:r>
+    </w:p>
+    <w:p>
+      <w:pPr>
+        <w:numPr>
+          <w:ilvl w:val="0"/>
+          <w:numId w:val="0"/>
+        </w:numPr>
+        <w:ind w:left="420" w:leftChars="0" w:firstLine="420" w:firstLineChars="0"/>
+        <w:rPr>
+          <w:rFonts w:hint="default"/>
+        </w:rPr>
+      </w:pPr>
+      <w:r>
+        <w:rPr>
+          <w:rFonts w:hint="default"/>
+        </w:rPr>
+        <w:t>启动项目，成功后访问：</w:t>
+      </w:r>
+      <w:r>
+        <w:rPr>
+          <w:rFonts w:hint="default"/>
+        </w:rPr>
+        <w:fldChar w:fldCharType="begin"/>
+      </w:r>
+      <w:r>
+        <w:rPr>
+          <w:rFonts w:hint="default"/>
+        </w:rPr>
+        <w:instrText xml:space="preserve"> HYPERLINK "http://127.0.0.1:8889/" </w:instrText>
+      </w:r>
+      <w:r>
+        <w:rPr>
+          <w:rFonts w:hint="default"/>
+        </w:rPr>
+        <w:fldChar w:fldCharType="separate"/>
+      </w:r>
+      <w:r>
+        <w:rPr>
+          <w:rStyle w:val="5"/>
+          <w:rFonts w:hint="default"/>
+        </w:rPr>
+        <w:t>http://127.0.0.1:8889/</w:t>
+      </w:r>
+      <w:r>
+        <w:rPr>
+          <w:rFonts w:hint="default"/>
+        </w:rPr>
+        <w:fldChar w:fldCharType="end"/>
+      </w:r>
+      <w:r>
+        <w:rPr>
+          <w:rFonts w:hint="default"/>
+        </w:rPr>
+        <w:t xml:space="preserve"> 如下图</w:t>
+      </w:r>
+    </w:p>
+    <w:p>
+      <w:pPr>
+        <w:numPr>
+          <w:numId w:val="0"/>
+        </w:numPr>
+        <w:ind w:left="420" w:leftChars="0" w:firstLine="420" w:firstLineChars="0"/>
+        <w:rPr>
+          <w:rFonts w:hint="eastAsia"/>
+        </w:rPr>
+      </w:pPr>
+      <w:r>
+        <w:rPr>
+          <w:rFonts w:hint="default"/>
+        </w:rPr>
+        <w:drawing>
+          <wp:inline distT="0" distB="0" distL="114300" distR="114300">
+            <wp:extent cx="5273675" cy="2316480"/>
+            <wp:effectExtent l="0" t="0" r="9525" b="20320"/>
+            <wp:docPr id="8" name="图片 8" descr="eureka"/>
+            <wp:cNvGraphicFramePr>
+              <a:graphicFrameLocks xmlns:a="http://schemas.openxmlformats.org/drawingml/2006/main" noChangeAspect="1"/>
+            </wp:cNvGraphicFramePr>
+            <a:graphic xmlns:a="http://schemas.openxmlformats.org/drawingml/2006/main">
+              <a:graphicData uri="http://schemas.openxmlformats.org/drawingml/2006/picture">
+                <pic:pic xmlns:pic="http://schemas.openxmlformats.org/drawingml/2006/picture">
+                  <pic:nvPicPr>
+                    <pic:cNvPr id="8" name="图片 8" descr="eureka"/>
+                    <pic:cNvPicPr>
+                      <a:picLocks noChangeAspect="1"/>
+                    </pic:cNvPicPr>
+                  </pic:nvPicPr>
+                  <pic:blipFill>
+                    <a:blip r:embed="rId6"/>
+                    <a:stretch>
+                      <a:fillRect/>
+                    </a:stretch>
+                  </pic:blipFill>
+                  <pic:spPr>
+                    <a:xfrm>
+                      <a:off x="0" y="0"/>
+                      <a:ext cx="5273675" cy="2316480"/>
+                    </a:xfrm>
+                    <a:prstGeom prst="rect">
+                      <a:avLst/>
+                    </a:prstGeom>
+                  </pic:spPr>
+                </pic:pic>
+              </a:graphicData>
+            </a:graphic>
+          </wp:inline>
+        </w:drawing>
+      </w:r>
     </w:p>
     <w:p>
       <w:pPr>
@@ -609,24 +2553,13 @@
         <w:ind w:left="845" w:leftChars="0" w:hanging="425" w:firstLineChars="0"/>
       </w:pPr>
       <w:r>
-        <w:t>实现步骤</w:t>
-      </w:r>
-    </w:p>
-    <w:p>
-      <w:pPr>
-        <w:numPr>
-          <w:ilvl w:val="0"/>
-          <w:numId w:val="3"/>
-        </w:numPr>
-        <w:ind w:left="845" w:leftChars="0" w:hanging="425" w:firstLineChars="0"/>
-      </w:pPr>
-      <w:r>
         <w:t>项目源码</w:t>
       </w:r>
     </w:p>
     <w:p>
       <w:pPr>
         <w:numPr>
+          <w:ilvl w:val="0"/>
           <w:numId w:val="0"/>
         </w:numPr>
         <w:ind w:left="420" w:leftChars="0" w:firstLine="420" w:firstLineChars="0"/>
@@ -951,7 +2884,7 @@
     <w:lsdException w:unhideWhenUsed="0" w:uiPriority="0" w:semiHidden="0" w:name="HTML Code"/>
     <w:lsdException w:unhideWhenUsed="0" w:uiPriority="0" w:semiHidden="0" w:name="HTML Definition"/>
     <w:lsdException w:unhideWhenUsed="0" w:uiPriority="0" w:semiHidden="0" w:name="HTML Keyboard"/>
-    <w:lsdException w:unhideWhenUsed="0" w:uiPriority="0" w:semiHidden="0" w:name="HTML Preformatted"/>
+    <w:lsdException w:qFormat="1" w:unhideWhenUsed="0" w:uiPriority="0" w:semiHidden="0" w:name="HTML Preformatted"/>
     <w:lsdException w:unhideWhenUsed="0" w:uiPriority="0" w:semiHidden="0" w:name="HTML Sample"/>
     <w:lsdException w:unhideWhenUsed="0" w:uiPriority="0" w:semiHidden="0" w:name="HTML Typewriter"/>
     <w:lsdException w:unhideWhenUsed="0" w:uiPriority="0" w:semiHidden="0" w:name="HTML Variable"/>
@@ -1140,7 +3073,7 @@
     <w:semiHidden/>
     <w:uiPriority w:val="0"/>
   </w:style>
-  <w:style w:type="table" w:default="1" w:styleId="5">
+  <w:style w:type="table" w:default="1" w:styleId="6">
     <w:name w:val="Normal Table"/>
     <w:semiHidden/>
     <w:uiPriority w:val="0"/>
@@ -1157,6 +3090,7 @@
   <w:style w:type="paragraph" w:styleId="3">
     <w:name w:val="HTML Preformatted"/>
     <w:basedOn w:val="1"/>
+    <w:qFormat/>
     <w:uiPriority w:val="0"/>
     <w:pPr>
       <w:tabs>
@@ -1187,12 +3121,22 @@
       <w:lang w:val="en-US" w:eastAsia="zh-CN" w:bidi="ar"/>
     </w:rPr>
   </w:style>
-  <w:style w:type="character" w:customStyle="1" w:styleId="6">
+  <w:style w:type="character" w:styleId="5">
+    <w:name w:val="Hyperlink"/>
+    <w:basedOn w:val="4"/>
+    <w:uiPriority w:val="0"/>
+    <w:rPr>
+      <w:color w:val="0000FF"/>
+      <w:u w:val="single"/>
+    </w:rPr>
+  </w:style>
+  <w:style w:type="character" w:customStyle="1" w:styleId="7">
     <w:name w:val="s1"/>
     <w:basedOn w:val="4"/>
+    <w:qFormat/>
     <w:uiPriority w:val="0"/>
   </w:style>
-  <w:style w:type="paragraph" w:customStyle="1" w:styleId="7">
+  <w:style w:type="paragraph" w:customStyle="1" w:styleId="8">
     <w:name w:val="p1"/>
     <w:basedOn w:val="1"/>
     <w:uiPriority w:val="0"/>

</xml_diff>